<commit_message>
Add eighth and ninth tests
</commit_message>
<xml_diff>
--- a/Task 3/Tests_Cases_Krukouski_Andrei_9gr_4k_MMF.docx
+++ b/Task 3/Tests_Cases_Krukouski_Andrei_9gr_4k_MMF.docx
@@ -2154,7 +2154,6 @@
               </w:rPr>
               <w:t xml:space="preserve"> </w:t>
             </w:r>
-            <w:proofErr w:type="spellStart"/>
             <w:r>
               <w:rPr>
                 <w:lang w:val="en-US"/>
@@ -2177,9 +2176,46 @@
               <w:rPr>
                 <w:lang w:val="en-US"/>
               </w:rPr>
-              <w:t>me</w:t>
-            </w:r>
-            <w:proofErr w:type="spellEnd"/>
+              <w:t>me;</w:t>
+            </w:r>
+          </w:p>
+          <w:p>
+            <w:pPr>
+              <w:pStyle w:val="NoSpacing"/>
+              <w:rPr>
+                <w:lang w:val="en-US"/>
+              </w:rPr>
+            </w:pPr>
+            <w:r>
+              <w:rPr>
+                <w:lang w:val="en-US"/>
+              </w:rPr>
+              <w:t xml:space="preserve">2) </w:t>
+            </w:r>
+            <w:r>
+              <w:t>Ввести</w:t>
+            </w:r>
+            <w:r>
+              <w:rPr>
+                <w:lang w:val="en-US"/>
+              </w:rPr>
+              <w:t xml:space="preserve"> </w:t>
+            </w:r>
+            <w:r>
+              <w:t>в</w:t>
+            </w:r>
+            <w:r>
+              <w:rPr>
+                <w:lang w:val="en-US"/>
+              </w:rPr>
+              <w:t xml:space="preserve"> </w:t>
+            </w:r>
+            <w:r>
+              <w:rPr>
+                <w:lang w:val="en-US"/>
+              </w:rPr>
+              <w:t>password pass</w:t>
+            </w:r>
             <w:r>
               <w:rPr>
                 <w:lang w:val="en-US"/>
@@ -2198,7 +2234,7 @@
               <w:rPr>
                 <w:lang w:val="en-US"/>
               </w:rPr>
-              <w:t xml:space="preserve">2) </w:t>
+              <w:t xml:space="preserve">3) </w:t>
             </w:r>
             <w:r>
               <w:t>Ввести</w:t>
@@ -2222,30 +2258,30 @@
               <w:rPr>
                 <w:lang w:val="en-US"/>
               </w:rPr>
-              <w:t>password pass</w:t>
-            </w:r>
-            <w:r>
-              <w:rPr>
-                <w:lang w:val="en-US"/>
-              </w:rPr>
-              <w:t>;</w:t>
-            </w:r>
-          </w:p>
-          <w:p>
-            <w:pPr>
-              <w:pStyle w:val="NoSpacing"/>
-              <w:rPr>
-                <w:lang w:val="en-US"/>
-              </w:rPr>
-            </w:pPr>
-            <w:r>
-              <w:rPr>
-                <w:lang w:val="en-US"/>
-              </w:rPr>
-              <w:t xml:space="preserve">3) </w:t>
-            </w:r>
-            <w:r>
-              <w:t>Ввести</w:t>
+              <w:t xml:space="preserve">retype_password </w:t>
+            </w:r>
+            <w:r>
+              <w:rPr>
+                <w:lang w:val="en-US"/>
+              </w:rPr>
+              <w:t>re_pass;</w:t>
+            </w:r>
+          </w:p>
+          <w:p>
+            <w:pPr>
+              <w:pStyle w:val="NoSpacing"/>
+              <w:rPr>
+                <w:lang w:val="en-US"/>
+              </w:rPr>
+            </w:pPr>
+            <w:r>
+              <w:rPr>
+                <w:lang w:val="en-US"/>
+              </w:rPr>
+              <w:t xml:space="preserve">4) </w:t>
+            </w:r>
+            <w:r>
+              <w:t>Нажать</w:t>
             </w:r>
             <w:r>
               <w:rPr>
@@ -2254,7 +2290,7 @@
               <w:t xml:space="preserve"> </w:t>
             </w:r>
             <w:r>
-              <w:t>в</w:t>
+              <w:t>кнопку</w:t>
             </w:r>
             <w:r>
               <w:rPr>
@@ -2262,200 +2298,102 @@
               </w:rPr>
               <w:t xml:space="preserve"> </w:t>
             </w:r>
-            <w:proofErr w:type="spellStart"/>
-            <w:r>
-              <w:rPr>
-                <w:lang w:val="en-US"/>
-              </w:rPr>
-              <w:t>retype_password</w:t>
-            </w:r>
-            <w:proofErr w:type="spellEnd"/>
-            <w:r>
-              <w:rPr>
-                <w:lang w:val="en-US"/>
-              </w:rPr>
-              <w:t xml:space="preserve"> </w:t>
-            </w:r>
-            <w:proofErr w:type="spellStart"/>
+            <w:r>
+              <w:rPr>
+                <w:lang w:val="en-US"/>
+              </w:rPr>
+              <w:t>Continue</w:t>
+            </w:r>
+          </w:p>
+          <w:p>
+            <w:pPr>
+              <w:pStyle w:val="NoSpacing"/>
+              <w:rPr>
+                <w:lang w:val="en-US"/>
+              </w:rPr>
+            </w:pPr>
+          </w:p>
+        </w:tc>
+        <w:tc>
+          <w:tcPr>
+            <w:tcW w:w="1521" w:type="dxa"/>
+          </w:tcPr>
+          <w:p>
+            <w:pPr>
+              <w:pStyle w:val="NoSpacing"/>
+              <w:rPr>
+                <w:lang w:val="en-US"/>
+              </w:rPr>
+            </w:pPr>
+            <w:r>
+              <w:rPr>
+                <w:lang w:val="en-US"/>
+              </w:rPr>
+              <w:t>t</w:t>
+            </w:r>
+            <w:r>
+              <w:rPr>
+                <w:lang w:val="en-US"/>
+              </w:rPr>
+              <w:t>est_</w:t>
+            </w:r>
+            <w:r>
+              <w:rPr>
+                <w:lang w:val="en-US"/>
+              </w:rPr>
+              <w:t>n</w:t>
+            </w:r>
+            <w:r>
+              <w:rPr>
+                <w:lang w:val="en-US"/>
+              </w:rPr>
+              <w:t>ame = “My Test”,</w:t>
+            </w:r>
+          </w:p>
+          <w:p>
+            <w:pPr>
+              <w:pStyle w:val="NoSpacing"/>
+              <w:rPr>
+                <w:lang w:val="en-US"/>
+              </w:rPr>
+            </w:pPr>
+            <w:r>
+              <w:rPr>
+                <w:lang w:val="en-US"/>
+              </w:rPr>
+              <w:t>p</w:t>
+            </w:r>
+            <w:r>
+              <w:rPr>
+                <w:lang w:val="en-US"/>
+              </w:rPr>
+              <w:t>ass</w:t>
+            </w:r>
+            <w:r>
+              <w:rPr>
+                <w:lang w:val="en-US"/>
+              </w:rPr>
+              <w:t xml:space="preserve"> = “mytest”,</w:t>
+            </w:r>
+          </w:p>
+          <w:p>
+            <w:pPr>
+              <w:pStyle w:val="NoSpacing"/>
+              <w:rPr>
+                <w:lang w:val="en-US"/>
+              </w:rPr>
+            </w:pPr>
             <w:r>
               <w:rPr>
                 <w:lang w:val="en-US"/>
               </w:rPr>
               <w:t>re_pass</w:t>
             </w:r>
-            <w:proofErr w:type="spellEnd"/>
-            <w:r>
-              <w:rPr>
-                <w:lang w:val="en-US"/>
-              </w:rPr>
-              <w:t>;</w:t>
-            </w:r>
-          </w:p>
-          <w:p>
-            <w:pPr>
-              <w:pStyle w:val="NoSpacing"/>
-              <w:rPr>
-                <w:lang w:val="en-US"/>
-              </w:rPr>
-            </w:pPr>
-            <w:r>
-              <w:rPr>
-                <w:lang w:val="en-US"/>
-              </w:rPr>
-              <w:t xml:space="preserve">4) </w:t>
-            </w:r>
-            <w:r>
-              <w:t>Нажать</w:t>
-            </w:r>
-            <w:r>
-              <w:rPr>
-                <w:lang w:val="en-US"/>
-              </w:rPr>
-              <w:t xml:space="preserve"> </w:t>
-            </w:r>
-            <w:r>
-              <w:t>кнопку</w:t>
-            </w:r>
-            <w:r>
-              <w:rPr>
-                <w:lang w:val="en-US"/>
-              </w:rPr>
-              <w:t xml:space="preserve"> </w:t>
-            </w:r>
-            <w:r>
-              <w:rPr>
-                <w:lang w:val="en-US"/>
-              </w:rPr>
-              <w:t>Continue</w:t>
-            </w:r>
-          </w:p>
-          <w:p>
-            <w:pPr>
-              <w:pStyle w:val="NoSpacing"/>
-              <w:rPr>
-                <w:lang w:val="en-US"/>
-              </w:rPr>
-            </w:pPr>
-          </w:p>
-        </w:tc>
-        <w:tc>
-          <w:tcPr>
-            <w:tcW w:w="1521" w:type="dxa"/>
-          </w:tcPr>
-          <w:p>
-            <w:pPr>
-              <w:pStyle w:val="NoSpacing"/>
-              <w:rPr>
-                <w:lang w:val="en-US"/>
-              </w:rPr>
-            </w:pPr>
-            <w:proofErr w:type="spellStart"/>
-            <w:r>
-              <w:rPr>
-                <w:lang w:val="en-US"/>
-              </w:rPr>
-              <w:t>t</w:t>
-            </w:r>
-            <w:r>
-              <w:rPr>
-                <w:lang w:val="en-US"/>
-              </w:rPr>
-              <w:t>est_</w:t>
-            </w:r>
-            <w:r>
-              <w:rPr>
-                <w:lang w:val="en-US"/>
-              </w:rPr>
-              <w:t>n</w:t>
-            </w:r>
-            <w:r>
-              <w:rPr>
-                <w:lang w:val="en-US"/>
-              </w:rPr>
-              <w:t>ame</w:t>
-            </w:r>
-            <w:proofErr w:type="spellEnd"/>
-            <w:r>
-              <w:rPr>
-                <w:lang w:val="en-US"/>
-              </w:rPr>
-              <w:t xml:space="preserve"> = “My Test”,</w:t>
-            </w:r>
-          </w:p>
-          <w:p>
-            <w:pPr>
-              <w:pStyle w:val="NoSpacing"/>
-              <w:rPr>
-                <w:lang w:val="en-US"/>
-              </w:rPr>
-            </w:pPr>
-            <w:r>
-              <w:rPr>
-                <w:lang w:val="en-US"/>
-              </w:rPr>
-              <w:t>p</w:t>
-            </w:r>
-            <w:r>
-              <w:rPr>
-                <w:lang w:val="en-US"/>
-              </w:rPr>
-              <w:t>ass</w:t>
-            </w:r>
-            <w:r>
-              <w:rPr>
-                <w:lang w:val="en-US"/>
-              </w:rPr>
-              <w:t xml:space="preserve"> = “</w:t>
-            </w:r>
-            <w:proofErr w:type="spellStart"/>
-            <w:r>
-              <w:rPr>
-                <w:lang w:val="en-US"/>
-              </w:rPr>
-              <w:t>mytest</w:t>
-            </w:r>
-            <w:proofErr w:type="spellEnd"/>
-            <w:r>
-              <w:rPr>
-                <w:lang w:val="en-US"/>
-              </w:rPr>
-              <w:t>”,</w:t>
-            </w:r>
-          </w:p>
-          <w:p>
-            <w:pPr>
-              <w:pStyle w:val="NoSpacing"/>
-              <w:rPr>
-                <w:lang w:val="en-US"/>
-              </w:rPr>
-            </w:pPr>
-            <w:proofErr w:type="spellStart"/>
-            <w:r>
-              <w:rPr>
-                <w:lang w:val="en-US"/>
-              </w:rPr>
-              <w:t>re_pass</w:t>
-            </w:r>
-            <w:proofErr w:type="spellEnd"/>
-            <w:r>
-              <w:rPr>
-                <w:lang w:val="en-US"/>
-              </w:rPr>
-              <w:t xml:space="preserve"> = “</w:t>
-            </w:r>
-            <w:proofErr w:type="spellStart"/>
-            <w:r>
-              <w:rPr>
-                <w:lang w:val="en-US"/>
-              </w:rPr>
-              <w:t>mytest</w:t>
-            </w:r>
-            <w:proofErr w:type="spellEnd"/>
-            <w:r>
-              <w:rPr>
-                <w:lang w:val="en-US"/>
-              </w:rPr>
-              <w:t>”</w:t>
+            <w:r>
+              <w:rPr>
+                <w:lang w:val="en-US"/>
+              </w:rPr>
+              <w:t xml:space="preserve"> = “mytest”</w:t>
             </w:r>
             <w:r>
               <w:rPr>
@@ -2619,14 +2557,12 @@
               </w:rPr>
               <w:t xml:space="preserve"> </w:t>
             </w:r>
-            <w:proofErr w:type="spellStart"/>
             <w:r>
               <w:rPr>
                 <w:lang w:val="en-US"/>
               </w:rPr>
               <w:t>question</w:t>
             </w:r>
-            <w:proofErr w:type="spellEnd"/>
             <w:r>
               <w:rPr>
                 <w:lang w:val="en-US"/>
@@ -2713,8 +2649,16 @@
               <w:t>4)</w:t>
             </w:r>
             <w:r>
-              <w:t>Выбрать правильным ответом ответ а2</w:t>
-            </w:r>
+              <w:t>Выбрать правильным ответом ответ а</w:t>
+            </w:r>
+            <w:r>
+              <w:rPr>
+                <w:lang w:val="en-US"/>
+              </w:rPr>
+              <w:t>3</w:t>
+            </w:r>
+            <w:bookmarkStart w:id="0" w:name="_GoBack"/>
+            <w:bookmarkEnd w:id="0"/>
             <w:r>
               <w:t>;</w:t>
             </w:r>
@@ -2757,16 +2701,11 @@
               </w:rPr>
               <w:t>question</w:t>
             </w:r>
-            <w:proofErr w:type="gramStart"/>
             <w:r>
               <w:t>=”</w:t>
             </w:r>
             <w:r>
-              <w:t>Столица</w:t>
-            </w:r>
-            <w:proofErr w:type="gramEnd"/>
-            <w:r>
-              <w:t xml:space="preserve"> Беларуси?</w:t>
+              <w:t>Столица Беларуси?</w:t>
             </w:r>
             <w:r>
               <w:t>”,</w:t>
@@ -3356,13 +3295,7 @@
               <w:rPr>
                 <w:lang w:val="en-US"/>
               </w:rPr>
-              <w:t>2</w:t>
-            </w:r>
-            <w:r>
-              <w:rPr>
-                <w:lang w:val="en-US"/>
-              </w:rPr>
-              <w:t xml:space="preserve">) </w:t>
+              <w:t xml:space="preserve">2) </w:t>
             </w:r>
             <w:r>
               <w:t xml:space="preserve">Нажать кнопку </w:t>
@@ -3425,8 +3358,6 @@
       <w:pPr>
         <w:pStyle w:val="NoSpacing"/>
       </w:pPr>
-      <w:bookmarkStart w:id="0" w:name="_GoBack"/>
-      <w:bookmarkEnd w:id="0"/>
     </w:p>
     <w:p>
       <w:pPr>

</xml_diff>